<commit_message>
Reporte de tercer ejercicio
</commit_message>
<xml_diff>
--- a/Primer_parcial/Tercer_practica/Reporte_P3.docx
+++ b/Primer_parcial/Tercer_practica/Reporte_P3.docx
@@ -1654,9 +1654,45 @@
     </w:p>
     <w:p>
       <w:pPr>
+        <w:rPr>
+          <w:lang w:val="es-ES"/>
+        </w:rPr>
+      </w:pPr>
+    </w:p>
+    <w:p>
+      <w:pPr>
+        <w:rPr>
+          <w:lang w:val="es-ES"/>
+        </w:rPr>
+      </w:pPr>
+    </w:p>
+    <w:p>
+      <w:pPr>
+        <w:rPr>
+          <w:lang w:val="es-ES"/>
+        </w:rPr>
+      </w:pPr>
+    </w:p>
+    <w:p>
+      <w:pPr>
+        <w:rPr>
+          <w:lang w:val="es-ES"/>
+        </w:rPr>
+      </w:pPr>
+    </w:p>
+    <w:p>
+      <w:pPr>
+        <w:rPr>
+          <w:lang w:val="es-ES"/>
+        </w:rPr>
+      </w:pPr>
+    </w:p>
+    <w:p>
+      <w:pPr>
         <w:pStyle w:val="Ttulo1"/>
       </w:pPr>
       <w:r>
+        <w:lastRenderedPageBreak/>
         <w:t>Ejercicio 3</w:t>
       </w:r>
     </w:p>
@@ -1743,6 +1779,792 @@
       <w:r>
         <w:t>Algoritmo por fuerza bruta</w:t>
       </w:r>
+      <w:r>
+        <w:t xml:space="preserve"> implementado en Python 2.7</w:t>
+      </w:r>
+    </w:p>
+    <w:tbl>
+      <w:tblPr>
+        <w:tblStyle w:val="Tablaconcuadrcula"/>
+        <w:tblW w:w="11291" w:type="dxa"/>
+        <w:tblInd w:w="-1461" w:type="dxa"/>
+        <w:tblBorders>
+          <w:top w:val="none" w:sz="0" w:space="0" w:color="auto"/>
+          <w:left w:val="none" w:sz="0" w:space="0" w:color="auto"/>
+          <w:bottom w:val="none" w:sz="0" w:space="0" w:color="auto"/>
+          <w:right w:val="none" w:sz="0" w:space="0" w:color="auto"/>
+          <w:insideH w:val="none" w:sz="0" w:space="0" w:color="auto"/>
+          <w:insideV w:val="none" w:sz="0" w:space="0" w:color="auto"/>
+        </w:tblBorders>
+        <w:tblLook w:val="04A0" w:firstRow="1" w:lastRow="0" w:firstColumn="1" w:lastColumn="0" w:noHBand="0" w:noVBand="1"/>
+      </w:tblPr>
+      <w:tblGrid>
+        <w:gridCol w:w="4716"/>
+        <w:gridCol w:w="7026"/>
+      </w:tblGrid>
+      <w:tr>
+        <w:trPr>
+          <w:trHeight w:val="1998"/>
+        </w:trPr>
+        <w:tc>
+          <w:tcPr>
+            <w:tcW w:w="4541" w:type="dxa"/>
+          </w:tcPr>
+          <w:p>
+            <w:pPr>
+              <w:pStyle w:val="Prrafodelista"/>
+              <w:ind w:left="0"/>
+            </w:pPr>
+            <w:r>
+              <w:rPr>
+                <w:noProof/>
+                <w:lang w:val="es-ES" w:eastAsia="es-ES"/>
+              </w:rPr>
+              <w:drawing>
+                <wp:inline distT="0" distB="0" distL="0" distR="0" wp14:anchorId="7F9D41BC" wp14:editId="4EEFC78D">
+                  <wp:extent cx="2847975" cy="1114425"/>
+                  <wp:effectExtent l="0" t="0" r="9525" b="9525"/>
+                  <wp:docPr id="5" name="Imagen 5"/>
+                  <wp:cNvGraphicFramePr>
+                    <a:graphicFrameLocks xmlns:a="http://schemas.openxmlformats.org/drawingml/2006/main" noChangeAspect="1"/>
+                  </wp:cNvGraphicFramePr>
+                  <a:graphic xmlns:a="http://schemas.openxmlformats.org/drawingml/2006/main">
+                    <a:graphicData uri="http://schemas.openxmlformats.org/drawingml/2006/picture">
+                      <pic:pic xmlns:pic="http://schemas.openxmlformats.org/drawingml/2006/picture">
+                        <pic:nvPicPr>
+                          <pic:cNvPr id="1" name=""/>
+                          <pic:cNvPicPr/>
+                        </pic:nvPicPr>
+                        <pic:blipFill>
+                          <a:blip r:embed="rId9"/>
+                          <a:stretch>
+                            <a:fillRect/>
+                          </a:stretch>
+                        </pic:blipFill>
+                        <pic:spPr>
+                          <a:xfrm>
+                            <a:off x="0" y="0"/>
+                            <a:ext cx="2847975" cy="1114425"/>
+                          </a:xfrm>
+                          <a:prstGeom prst="rect">
+                            <a:avLst/>
+                          </a:prstGeom>
+                        </pic:spPr>
+                      </pic:pic>
+                    </a:graphicData>
+                  </a:graphic>
+                </wp:inline>
+              </w:drawing>
+            </w:r>
+          </w:p>
+        </w:tc>
+        <w:tc>
+          <w:tcPr>
+            <w:tcW w:w="6750" w:type="dxa"/>
+          </w:tcPr>
+          <w:p>
+            <w:pPr>
+              <w:pStyle w:val="Prrafodelista"/>
+              <w:ind w:left="0"/>
+            </w:pPr>
+            <w:r>
+              <w:rPr>
+                <w:noProof/>
+                <w:lang w:val="es-ES" w:eastAsia="es-ES"/>
+              </w:rPr>
+              <w:drawing>
+                <wp:inline distT="0" distB="0" distL="0" distR="0" wp14:anchorId="5FC7489C" wp14:editId="7B396115">
+                  <wp:extent cx="4324350" cy="1685925"/>
+                  <wp:effectExtent l="0" t="0" r="0" b="9525"/>
+                  <wp:docPr id="4" name="Imagen 4"/>
+                  <wp:cNvGraphicFramePr>
+                    <a:graphicFrameLocks xmlns:a="http://schemas.openxmlformats.org/drawingml/2006/main" noChangeAspect="1"/>
+                  </wp:cNvGraphicFramePr>
+                  <a:graphic xmlns:a="http://schemas.openxmlformats.org/drawingml/2006/main">
+                    <a:graphicData uri="http://schemas.openxmlformats.org/drawingml/2006/picture">
+                      <pic:pic xmlns:pic="http://schemas.openxmlformats.org/drawingml/2006/picture">
+                        <pic:nvPicPr>
+                          <pic:cNvPr id="1" name=""/>
+                          <pic:cNvPicPr/>
+                        </pic:nvPicPr>
+                        <pic:blipFill rotWithShape="1">
+                          <a:blip r:embed="rId10"/>
+                          <a:srcRect b="2747"/>
+                          <a:stretch/>
+                        </pic:blipFill>
+                        <pic:spPr bwMode="auto">
+                          <a:xfrm>
+                            <a:off x="0" y="0"/>
+                            <a:ext cx="4324350" cy="1685925"/>
+                          </a:xfrm>
+                          <a:prstGeom prst="rect">
+                            <a:avLst/>
+                          </a:prstGeom>
+                          <a:ln>
+                            <a:noFill/>
+                          </a:ln>
+                          <a:extLst>
+                            <a:ext uri="{53640926-AAD7-44D8-BBD7-CCE9431645EC}">
+                              <a14:shadowObscured xmlns:a14="http://schemas.microsoft.com/office/drawing/2010/main"/>
+                            </a:ext>
+                          </a:extLst>
+                        </pic:spPr>
+                      </pic:pic>
+                    </a:graphicData>
+                  </a:graphic>
+                </wp:inline>
+              </w:drawing>
+            </w:r>
+          </w:p>
+        </w:tc>
+      </w:tr>
+    </w:tbl>
+    <w:p>
+      <w:r>
+        <w:tab/>
+        <w:t xml:space="preserve">Podemos notar que el tiempo </w:t>
+      </w:r>
+      <w:proofErr w:type="spellStart"/>
+      <w:r>
+        <w:t>polinomial</w:t>
+      </w:r>
+      <w:proofErr w:type="spellEnd"/>
+      <w:r>
+        <w:t xml:space="preserve"> del algoritmo es: </w:t>
+      </w:r>
+      <w:r>
+        <w:tab/>
+      </w:r>
+    </w:p>
+    <w:p>
+      <m:oMathPara>
+        <m:oMath>
+          <m:r>
+            <w:rPr>
+              <w:rFonts w:ascii="Cambria Math" w:hAnsi="Cambria Math"/>
+            </w:rPr>
+            <m:t>T</m:t>
+          </m:r>
+          <m:d>
+            <m:dPr>
+              <m:ctrlPr>
+                <w:rPr>
+                  <w:rFonts w:ascii="Cambria Math" w:hAnsi="Cambria Math"/>
+                  <w:i/>
+                </w:rPr>
+              </m:ctrlPr>
+            </m:dPr>
+            <m:e>
+              <m:r>
+                <w:rPr>
+                  <w:rFonts w:ascii="Cambria Math" w:hAnsi="Cambria Math"/>
+                </w:rPr>
+                <m:t>n</m:t>
+              </m:r>
+            </m:e>
+          </m:d>
+          <m:r>
+            <w:rPr>
+              <w:rFonts w:ascii="Cambria Math" w:hAnsi="Cambria Math"/>
+            </w:rPr>
+            <m:t>=</m:t>
+          </m:r>
+          <m:sSub>
+            <m:sSubPr>
+              <m:ctrlPr>
+                <w:rPr>
+                  <w:rFonts w:ascii="Cambria Math" w:hAnsi="Cambria Math"/>
+                  <w:i/>
+                </w:rPr>
+              </m:ctrlPr>
+            </m:sSubPr>
+            <m:e>
+              <m:r>
+                <w:rPr>
+                  <w:rFonts w:ascii="Cambria Math" w:hAnsi="Cambria Math"/>
+                </w:rPr>
+                <m:t>C</m:t>
+              </m:r>
+            </m:e>
+            <m:sub>
+              <m:r>
+                <w:rPr>
+                  <w:rFonts w:ascii="Cambria Math" w:hAnsi="Cambria Math"/>
+                </w:rPr>
+                <m:t>1</m:t>
+              </m:r>
+            </m:sub>
+          </m:sSub>
+          <m:r>
+            <w:rPr>
+              <w:rFonts w:ascii="Cambria Math" w:hAnsi="Cambria Math"/>
+            </w:rPr>
+            <m:t>+</m:t>
+          </m:r>
+          <m:d>
+            <m:dPr>
+              <m:ctrlPr>
+                <w:rPr>
+                  <w:rFonts w:ascii="Cambria Math" w:hAnsi="Cambria Math"/>
+                  <w:i/>
+                </w:rPr>
+              </m:ctrlPr>
+            </m:dPr>
+            <m:e>
+              <m:f>
+                <m:fPr>
+                  <m:ctrlPr>
+                    <w:rPr>
+                      <w:rFonts w:ascii="Cambria Math" w:hAnsi="Cambria Math"/>
+                      <w:i/>
+                    </w:rPr>
+                  </m:ctrlPr>
+                </m:fPr>
+                <m:num>
+                  <m:sSup>
+                    <m:sSupPr>
+                      <m:ctrlPr>
+                        <w:rPr>
+                          <w:rFonts w:ascii="Cambria Math" w:hAnsi="Cambria Math"/>
+                          <w:i/>
+                        </w:rPr>
+                      </m:ctrlPr>
+                    </m:sSupPr>
+                    <m:e>
+                      <m:r>
+                        <w:rPr>
+                          <w:rFonts w:ascii="Cambria Math" w:hAnsi="Cambria Math"/>
+                        </w:rPr>
+                        <m:t>n</m:t>
+                      </m:r>
+                    </m:e>
+                    <m:sup>
+                      <m:r>
+                        <w:rPr>
+                          <w:rFonts w:ascii="Cambria Math" w:hAnsi="Cambria Math"/>
+                        </w:rPr>
+                        <m:t>2</m:t>
+                      </m:r>
+                    </m:sup>
+                  </m:sSup>
+                  <m:r>
+                    <w:rPr>
+                      <w:rFonts w:ascii="Cambria Math" w:hAnsi="Cambria Math"/>
+                    </w:rPr>
+                    <m:t>-n</m:t>
+                  </m:r>
+                </m:num>
+                <m:den>
+                  <m:r>
+                    <w:rPr>
+                      <w:rFonts w:ascii="Cambria Math" w:hAnsi="Cambria Math"/>
+                    </w:rPr>
+                    <m:t>2</m:t>
+                  </m:r>
+                </m:den>
+              </m:f>
+            </m:e>
+          </m:d>
+          <m:d>
+            <m:dPr>
+              <m:ctrlPr>
+                <w:rPr>
+                  <w:rFonts w:ascii="Cambria Math" w:hAnsi="Cambria Math"/>
+                  <w:i/>
+                </w:rPr>
+              </m:ctrlPr>
+            </m:dPr>
+            <m:e>
+              <m:sSub>
+                <m:sSubPr>
+                  <m:ctrlPr>
+                    <w:rPr>
+                      <w:rFonts w:ascii="Cambria Math" w:hAnsi="Cambria Math"/>
+                      <w:i/>
+                    </w:rPr>
+                  </m:ctrlPr>
+                </m:sSubPr>
+                <m:e>
+                  <m:r>
+                    <w:rPr>
+                      <w:rFonts w:ascii="Cambria Math" w:hAnsi="Cambria Math"/>
+                    </w:rPr>
+                    <m:t>C</m:t>
+                  </m:r>
+                </m:e>
+                <m:sub>
+                  <m:r>
+                    <w:rPr>
+                      <w:rFonts w:ascii="Cambria Math" w:hAnsi="Cambria Math"/>
+                    </w:rPr>
+                    <m:t>3</m:t>
+                  </m:r>
+                </m:sub>
+              </m:sSub>
+              <m:r>
+                <w:rPr>
+                  <w:rFonts w:ascii="Cambria Math" w:hAnsi="Cambria Math"/>
+                </w:rPr>
+                <m:t>+</m:t>
+              </m:r>
+              <m:sSub>
+                <m:sSubPr>
+                  <m:ctrlPr>
+                    <w:rPr>
+                      <w:rFonts w:ascii="Cambria Math" w:hAnsi="Cambria Math"/>
+                      <w:i/>
+                    </w:rPr>
+                  </m:ctrlPr>
+                </m:sSubPr>
+                <m:e>
+                  <m:r>
+                    <w:rPr>
+                      <w:rFonts w:ascii="Cambria Math" w:hAnsi="Cambria Math"/>
+                    </w:rPr>
+                    <m:t>C</m:t>
+                  </m:r>
+                </m:e>
+                <m:sub>
+                  <m:r>
+                    <w:rPr>
+                      <w:rFonts w:ascii="Cambria Math" w:hAnsi="Cambria Math"/>
+                    </w:rPr>
+                    <m:t>4</m:t>
+                  </m:r>
+                </m:sub>
+              </m:sSub>
+            </m:e>
+          </m:d>
+          <m:r>
+            <w:rPr>
+              <w:rFonts w:ascii="Cambria Math" w:hAnsi="Cambria Math"/>
+            </w:rPr>
+            <m:t>+</m:t>
+          </m:r>
+          <m:sSub>
+            <m:sSubPr>
+              <m:ctrlPr>
+                <w:rPr>
+                  <w:rFonts w:ascii="Cambria Math" w:hAnsi="Cambria Math"/>
+                  <w:i/>
+                </w:rPr>
+              </m:ctrlPr>
+            </m:sSubPr>
+            <m:e>
+              <m:r>
+                <w:rPr>
+                  <w:rFonts w:ascii="Cambria Math" w:hAnsi="Cambria Math"/>
+                </w:rPr>
+                <m:t>C</m:t>
+              </m:r>
+            </m:e>
+            <m:sub>
+              <m:r>
+                <w:rPr>
+                  <w:rFonts w:ascii="Cambria Math" w:hAnsi="Cambria Math"/>
+                </w:rPr>
+                <m:t>5</m:t>
+              </m:r>
+            </m:sub>
+          </m:sSub>
+          <m:r>
+            <w:rPr>
+              <w:rFonts w:ascii="Cambria Math" w:hAnsi="Cambria Math"/>
+            </w:rPr>
+            <m:t>n+</m:t>
+          </m:r>
+          <m:sSub>
+            <m:sSubPr>
+              <m:ctrlPr>
+                <w:rPr>
+                  <w:rFonts w:ascii="Cambria Math" w:hAnsi="Cambria Math"/>
+                  <w:i/>
+                </w:rPr>
+              </m:ctrlPr>
+            </m:sSubPr>
+            <m:e>
+              <m:r>
+                <w:rPr>
+                  <w:rFonts w:ascii="Cambria Math" w:hAnsi="Cambria Math"/>
+                </w:rPr>
+                <m:t>C</m:t>
+              </m:r>
+            </m:e>
+            <m:sub>
+              <m:r>
+                <w:rPr>
+                  <w:rFonts w:ascii="Cambria Math" w:hAnsi="Cambria Math"/>
+                </w:rPr>
+                <m:t>6</m:t>
+              </m:r>
+            </m:sub>
+          </m:sSub>
+          <m:r>
+            <w:rPr>
+              <w:rFonts w:ascii="Cambria Math" w:hAnsi="Cambria Math"/>
+            </w:rPr>
+            <w:br/>
+          </m:r>
+        </m:oMath>
+        <m:oMath>
+          <m:r>
+            <w:rPr>
+              <w:rFonts w:ascii="Cambria Math" w:hAnsi="Cambria Math"/>
+            </w:rPr>
+            <m:t>T</m:t>
+          </m:r>
+          <m:d>
+            <m:dPr>
+              <m:ctrlPr>
+                <w:rPr>
+                  <w:rFonts w:ascii="Cambria Math" w:hAnsi="Cambria Math"/>
+                  <w:i/>
+                </w:rPr>
+              </m:ctrlPr>
+            </m:dPr>
+            <m:e>
+              <m:r>
+                <w:rPr>
+                  <w:rFonts w:ascii="Cambria Math" w:hAnsi="Cambria Math"/>
+                </w:rPr>
+                <m:t>n</m:t>
+              </m:r>
+            </m:e>
+          </m:d>
+          <m:r>
+            <w:rPr>
+              <w:rFonts w:ascii="Cambria Math" w:hAnsi="Cambria Math"/>
+            </w:rPr>
+            <m:t>=a</m:t>
+          </m:r>
+          <m:sSup>
+            <m:sSupPr>
+              <m:ctrlPr>
+                <w:rPr>
+                  <w:rFonts w:ascii="Cambria Math" w:hAnsi="Cambria Math"/>
+                  <w:i/>
+                </w:rPr>
+              </m:ctrlPr>
+            </m:sSupPr>
+            <m:e>
+              <m:r>
+                <w:rPr>
+                  <w:rFonts w:ascii="Cambria Math" w:hAnsi="Cambria Math"/>
+                </w:rPr>
+                <m:t>n</m:t>
+              </m:r>
+            </m:e>
+            <m:sup>
+              <m:r>
+                <w:rPr>
+                  <w:rFonts w:ascii="Cambria Math" w:hAnsi="Cambria Math"/>
+                </w:rPr>
+                <m:t>2</m:t>
+              </m:r>
+            </m:sup>
+          </m:sSup>
+          <m:r>
+            <w:rPr>
+              <w:rFonts w:ascii="Cambria Math" w:hAnsi="Cambria Math"/>
+            </w:rPr>
+            <m:t>+bn+c</m:t>
+          </m:r>
+          <m:r>
+            <w:rPr>
+              <w:rFonts w:ascii="Cambria Math" w:hAnsi="Cambria Math"/>
+            </w:rPr>
+            <w:br/>
+          </m:r>
+        </m:oMath>
+        <m:oMath>
+          <m:r>
+            <w:rPr>
+              <w:rFonts w:ascii="Cambria Math" w:hAnsi="Cambria Math"/>
+            </w:rPr>
+            <m:t>a</m:t>
+          </m:r>
+          <m:sSup>
+            <m:sSupPr>
+              <m:ctrlPr>
+                <w:rPr>
+                  <w:rFonts w:ascii="Cambria Math" w:hAnsi="Cambria Math"/>
+                  <w:i/>
+                </w:rPr>
+              </m:ctrlPr>
+            </m:sSupPr>
+            <m:e>
+              <m:r>
+                <w:rPr>
+                  <w:rFonts w:ascii="Cambria Math" w:hAnsi="Cambria Math"/>
+                </w:rPr>
+                <m:t>n</m:t>
+              </m:r>
+            </m:e>
+            <m:sup>
+              <m:r>
+                <w:rPr>
+                  <w:rFonts w:ascii="Cambria Math" w:hAnsi="Cambria Math"/>
+                </w:rPr>
+                <m:t>2</m:t>
+              </m:r>
+            </m:sup>
+          </m:sSup>
+          <m:r>
+            <w:rPr>
+              <w:rFonts w:ascii="Cambria Math" w:hAnsi="Cambria Math"/>
+            </w:rPr>
+            <m:t>+bn+c≤d</m:t>
+          </m:r>
+          <m:sSup>
+            <m:sSupPr>
+              <m:ctrlPr>
+                <w:rPr>
+                  <w:rFonts w:ascii="Cambria Math" w:hAnsi="Cambria Math"/>
+                  <w:i/>
+                </w:rPr>
+              </m:ctrlPr>
+            </m:sSupPr>
+            <m:e>
+              <m:r>
+                <w:rPr>
+                  <w:rFonts w:ascii="Cambria Math" w:hAnsi="Cambria Math"/>
+                </w:rPr>
+                <m:t>n</m:t>
+              </m:r>
+            </m:e>
+            <m:sup>
+              <m:r>
+                <w:rPr>
+                  <w:rFonts w:ascii="Cambria Math" w:hAnsi="Cambria Math"/>
+                </w:rPr>
+                <m:t>2</m:t>
+              </m:r>
+            </m:sup>
+          </m:sSup>
+          <m:r>
+            <w:rPr>
+              <w:rFonts w:ascii="Cambria Math" w:hAnsi="Cambria Math"/>
+            </w:rPr>
+            <w:br/>
+          </m:r>
+        </m:oMath>
+        <m:oMath>
+          <m:r>
+            <w:rPr>
+              <w:rFonts w:ascii="Cambria Math" w:hAnsi="Cambria Math"/>
+            </w:rPr>
+            <m:t>→d=a+b+c</m:t>
+          </m:r>
+          <m:r>
+            <w:rPr>
+              <w:rFonts w:ascii="Cambria Math" w:hAnsi="Cambria Math"/>
+            </w:rPr>
+            <w:br/>
+          </m:r>
+        </m:oMath>
+        <m:oMath>
+          <m:r>
+            <w:rPr>
+              <w:rFonts w:ascii="Cambria Math" w:hAnsi="Cambria Math"/>
+            </w:rPr>
+            <m:t>→</m:t>
+          </m:r>
+          <m:sSub>
+            <m:sSubPr>
+              <m:ctrlPr>
+                <w:rPr>
+                  <w:rFonts w:ascii="Cambria Math" w:hAnsi="Cambria Math"/>
+                  <w:i/>
+                </w:rPr>
+              </m:ctrlPr>
+            </m:sSubPr>
+            <m:e>
+              <m:r>
+                <w:rPr>
+                  <w:rFonts w:ascii="Cambria Math" w:hAnsi="Cambria Math"/>
+                </w:rPr>
+                <m:t>n</m:t>
+              </m:r>
+            </m:e>
+            <m:sub>
+              <m:r>
+                <w:rPr>
+                  <w:rFonts w:ascii="Cambria Math" w:hAnsi="Cambria Math"/>
+                </w:rPr>
+                <m:t>0</m:t>
+              </m:r>
+            </m:sub>
+          </m:sSub>
+          <m:r>
+            <w:rPr>
+              <w:rFonts w:ascii="Cambria Math" w:hAnsi="Cambria Math"/>
+            </w:rPr>
+            <m:t>≥1</m:t>
+          </m:r>
+          <m:r>
+            <w:rPr>
+              <w:rFonts w:ascii="Cambria Math" w:hAnsi="Cambria Math"/>
+            </w:rPr>
+            <w:br/>
+          </m:r>
+        </m:oMath>
+        <m:oMath>
+          <m:r>
+            <w:rPr>
+              <w:rFonts w:ascii="Cambria Math" w:hAnsi="Cambria Math"/>
+            </w:rPr>
+            <m:t>∴a</m:t>
+          </m:r>
+          <m:sSup>
+            <m:sSupPr>
+              <m:ctrlPr>
+                <w:rPr>
+                  <w:rFonts w:ascii="Cambria Math" w:hAnsi="Cambria Math"/>
+                  <w:i/>
+                </w:rPr>
+              </m:ctrlPr>
+            </m:sSupPr>
+            <m:e>
+              <m:r>
+                <w:rPr>
+                  <w:rFonts w:ascii="Cambria Math" w:hAnsi="Cambria Math"/>
+                </w:rPr>
+                <m:t>n</m:t>
+              </m:r>
+            </m:e>
+            <m:sup>
+              <m:r>
+                <w:rPr>
+                  <w:rFonts w:ascii="Cambria Math" w:hAnsi="Cambria Math"/>
+                </w:rPr>
+                <m:t>2</m:t>
+              </m:r>
+            </m:sup>
+          </m:sSup>
+          <m:r>
+            <w:rPr>
+              <w:rFonts w:ascii="Cambria Math" w:hAnsi="Cambria Math"/>
+            </w:rPr>
+            <m:t>+bn+c≤</m:t>
+          </m:r>
+          <m:d>
+            <m:dPr>
+              <m:ctrlPr>
+                <w:rPr>
+                  <w:rFonts w:ascii="Cambria Math" w:hAnsi="Cambria Math"/>
+                  <w:i/>
+                </w:rPr>
+              </m:ctrlPr>
+            </m:dPr>
+            <m:e>
+              <m:r>
+                <w:rPr>
+                  <w:rFonts w:ascii="Cambria Math" w:hAnsi="Cambria Math"/>
+                </w:rPr>
+                <m:t>a+b+c</m:t>
+              </m:r>
+            </m:e>
+          </m:d>
+          <m:sSup>
+            <m:sSupPr>
+              <m:ctrlPr>
+                <w:rPr>
+                  <w:rFonts w:ascii="Cambria Math" w:hAnsi="Cambria Math"/>
+                  <w:i/>
+                </w:rPr>
+              </m:ctrlPr>
+            </m:sSupPr>
+            <m:e>
+              <m:r>
+                <w:rPr>
+                  <w:rFonts w:ascii="Cambria Math" w:hAnsi="Cambria Math"/>
+                </w:rPr>
+                <m:t>n</m:t>
+              </m:r>
+            </m:e>
+            <m:sup>
+              <m:r>
+                <w:rPr>
+                  <w:rFonts w:ascii="Cambria Math" w:hAnsi="Cambria Math"/>
+                </w:rPr>
+                <m:t>2</m:t>
+              </m:r>
+            </m:sup>
+          </m:sSup>
+          <m:r>
+            <w:rPr>
+              <w:rFonts w:ascii="Cambria Math" w:hAnsi="Cambria Math"/>
+            </w:rPr>
+            <w:br/>
+          </m:r>
+        </m:oMath>
+        <m:oMath>
+          <m:r>
+            <w:rPr>
+              <w:rFonts w:ascii="Cambria Math" w:hAnsi="Cambria Math"/>
+            </w:rPr>
+            <m:t>T</m:t>
+          </m:r>
+          <m:d>
+            <m:dPr>
+              <m:ctrlPr>
+                <w:rPr>
+                  <w:rFonts w:ascii="Cambria Math" w:hAnsi="Cambria Math"/>
+                  <w:i/>
+                </w:rPr>
+              </m:ctrlPr>
+            </m:dPr>
+            <m:e>
+              <m:r>
+                <w:rPr>
+                  <w:rFonts w:ascii="Cambria Math" w:hAnsi="Cambria Math"/>
+                </w:rPr>
+                <m:t>n</m:t>
+              </m:r>
+            </m:e>
+          </m:d>
+          <m:r>
+            <w:rPr>
+              <w:rFonts w:ascii="Cambria Math" w:hAnsi="Cambria Math"/>
+            </w:rPr>
+            <m:t>=O(</m:t>
+          </m:r>
+          <m:sSup>
+            <m:sSupPr>
+              <m:ctrlPr>
+                <w:rPr>
+                  <w:rFonts w:ascii="Cambria Math" w:hAnsi="Cambria Math"/>
+                  <w:i/>
+                </w:rPr>
+              </m:ctrlPr>
+            </m:sSupPr>
+            <m:e>
+              <m:r>
+                <w:rPr>
+                  <w:rFonts w:ascii="Cambria Math" w:hAnsi="Cambria Math"/>
+                </w:rPr>
+                <m:t>n</m:t>
+              </m:r>
+            </m:e>
+            <m:sup>
+              <m:r>
+                <w:rPr>
+                  <w:rFonts w:ascii="Cambria Math" w:hAnsi="Cambria Math"/>
+                </w:rPr>
+                <m:t>2</m:t>
+              </m:r>
+            </m:sup>
+          </m:sSup>
+          <m:r>
+            <w:rPr>
+              <w:rFonts w:ascii="Cambria Math" w:hAnsi="Cambria Math"/>
+            </w:rPr>
+            <m:t>)</m:t>
+          </m:r>
+        </m:oMath>
+      </m:oMathPara>
+      <w:bookmarkStart w:id="0" w:name="_GoBack"/>
+      <w:bookmarkEnd w:id="0"/>
     </w:p>
     <w:p>
       <w:pPr>
@@ -1755,12 +2577,10 @@
       <w:r>
         <w:t>Algoritmo con adaptación de mezclado para mejorar la complejidad del algoritmo</w:t>
       </w:r>
-      <w:bookmarkStart w:id="0" w:name="_GoBack"/>
-      <w:bookmarkEnd w:id="0"/>
     </w:p>
     <w:sectPr>
-      <w:footerReference w:type="default" r:id="rId9"/>
-      <w:headerReference w:type="first" r:id="rId10"/>
+      <w:footerReference w:type="default" r:id="rId11"/>
+      <w:headerReference w:type="first" r:id="rId12"/>
       <w:pgSz w:w="12240" w:h="15840"/>
       <w:pgMar w:top="1417" w:right="1701" w:bottom="1417" w:left="1701" w:header="708" w:footer="708" w:gutter="0"/>
       <w:cols w:space="708"/>
@@ -3046,6 +3866,7 @@
     <w:rsidRoot w:val="00490A1C"/>
     <w:rsid w:val="00452804"/>
     <w:rsid w:val="00490A1C"/>
+    <w:rsid w:val="00873550"/>
   </w:rsids>
   <m:mathPr>
     <m:mathFont m:val="Cambria Math"/>
@@ -3494,7 +4315,7 @@
     <w:basedOn w:val="Fuentedeprrafopredeter"/>
     <w:uiPriority w:val="99"/>
     <w:semiHidden/>
-    <w:rsid w:val="00452804"/>
+    <w:rsid w:val="00873550"/>
     <w:rPr>
       <w:color w:val="808080"/>
     </w:rPr>

</xml_diff>

<commit_message>
Errores en formato de documento
</commit_message>
<xml_diff>
--- a/Primer_parcial/Tercer_practica/Reporte_P3.docx
+++ b/Primer_parcial/Tercer_practica/Reporte_P3.docx
@@ -1,6 +1,6 @@
 
 <file path=word/document.xml><?xml version="1.0" encoding="utf-8"?>
-<w:document xmlns:wpc="http://schemas.microsoft.com/office/word/2010/wordprocessingCanvas" xmlns:cx="http://schemas.microsoft.com/office/drawing/2014/chartex" xmlns:cx1="http://schemas.microsoft.com/office/drawing/2015/9/8/chartex" xmlns:cx2="http://schemas.microsoft.com/office/drawing/2015/10/21/chartex" xmlns:cx3="http://schemas.microsoft.com/office/drawing/2016/5/9/chartex" xmlns:cx4="http://schemas.microsoft.com/office/drawing/2016/5/10/chartex" xmlns:cx5="http://schemas.microsoft.com/office/drawing/2016/5/11/chartex" xmlns:cx6="http://schemas.microsoft.com/office/drawing/2016/5/12/chartex" xmlns:cx7="http://schemas.microsoft.com/office/drawing/2016/5/13/chartex" xmlns:cx8="http://schemas.microsoft.com/office/drawing/2016/5/14/chartex" xmlns:mc="http://schemas.openxmlformats.org/markup-compatibility/2006" xmlns:aink="http://schemas.microsoft.com/office/drawing/2016/ink" xmlns:am3d="http://schemas.microsoft.com/office/drawing/2017/model3d" xmlns:o="urn:schemas-microsoft-com:office:office" xmlns:r="http://schemas.openxmlformats.org/officeDocument/2006/relationships" xmlns:m="http://schemas.openxmlformats.org/officeDocument/2006/math" xmlns:v="urn:schemas-microsoft-com:vml" xmlns:wp14="http://schemas.microsoft.com/office/word/2010/wordprocessingDrawing" xmlns:wp="http://schemas.openxmlformats.org/drawingml/2006/wordprocessingDrawing" xmlns:w10="urn:schemas-microsoft-com:office:word" xmlns:w="http://schemas.openxmlformats.org/wordprocessingml/2006/main" xmlns:w14="http://schemas.microsoft.com/office/word/2010/wordml" xmlns:w15="http://schemas.microsoft.com/office/word/2012/wordml" xmlns:w16cid="http://schemas.microsoft.com/office/word/2016/wordml/cid" xmlns:w16se="http://schemas.microsoft.com/office/word/2015/wordml/symex" xmlns:wpg="http://schemas.microsoft.com/office/word/2010/wordprocessingGroup" xmlns:wpi="http://schemas.microsoft.com/office/word/2010/wordprocessingInk" xmlns:wne="http://schemas.microsoft.com/office/word/2006/wordml" xmlns:wps="http://schemas.microsoft.com/office/word/2010/wordprocessingShape" mc:Ignorable="w14 w15 w16se w16cid wp14">
+<w:document xmlns:wpc="http://schemas.microsoft.com/office/word/2010/wordprocessingCanvas" xmlns:mc="http://schemas.openxmlformats.org/markup-compatibility/2006" xmlns:o="urn:schemas-microsoft-com:office:office" xmlns:r="http://schemas.openxmlformats.org/officeDocument/2006/relationships" xmlns:m="http://schemas.openxmlformats.org/officeDocument/2006/math" xmlns:v="urn:schemas-microsoft-com:vml" xmlns:wp14="http://schemas.microsoft.com/office/word/2010/wordprocessingDrawing" xmlns:wp="http://schemas.openxmlformats.org/drawingml/2006/wordprocessingDrawing" xmlns:w10="urn:schemas-microsoft-com:office:word" xmlns:w="http://schemas.openxmlformats.org/wordprocessingml/2006/main" xmlns:w14="http://schemas.microsoft.com/office/word/2010/wordml" xmlns:w15="http://schemas.microsoft.com/office/word/2012/wordml" xmlns:wpg="http://schemas.microsoft.com/office/word/2010/wordprocessingGroup" xmlns:wpi="http://schemas.microsoft.com/office/word/2010/wordprocessingInk" xmlns:wne="http://schemas.microsoft.com/office/word/2006/wordml" xmlns:wps="http://schemas.microsoft.com/office/word/2010/wordprocessingShape" mc:Ignorable="w14 w15 wp14">
   <w:body>
     <w:p>
       <w:pPr>
@@ -321,8 +321,20 @@
           <w:szCs w:val="32"/>
           <w:lang w:val="es-MX"/>
         </w:rPr>
-        <w:t>Medina Juárez Jesús Booz</w:t>
-      </w:r>
+        <w:t xml:space="preserve">Medina Juárez Jesús </w:t>
+      </w:r>
+      <w:proofErr w:type="spellStart"/>
+      <w:r>
+        <w:rPr>
+          <w:rFonts w:ascii="Adobe Devanagari" w:eastAsia="Adobe Devanagari" w:hAnsi="Adobe Devanagari" w:cs="Adobe Devanagari"/>
+          <w:color w:val="000000"/>
+          <w:sz w:val="32"/>
+          <w:szCs w:val="32"/>
+          <w:lang w:val="es-MX"/>
+        </w:rPr>
+        <w:t>Booz</w:t>
+      </w:r>
+      <w:proofErr w:type="spellEnd"/>
     </w:p>
     <w:p>
       <w:pPr>
@@ -344,8 +356,20 @@
           <w:szCs w:val="32"/>
           <w:lang w:val="es-MX"/>
         </w:rPr>
-        <w:t>Ríos Altamirano Alam Yael</w:t>
-      </w:r>
+        <w:t xml:space="preserve">Ríos Altamirano Alam </w:t>
+      </w:r>
+      <w:proofErr w:type="spellStart"/>
+      <w:r>
+        <w:rPr>
+          <w:rFonts w:ascii="Adobe Devanagari" w:eastAsia="Adobe Devanagari" w:hAnsi="Adobe Devanagari" w:cs="Adobe Devanagari"/>
+          <w:color w:val="000000"/>
+          <w:sz w:val="32"/>
+          <w:szCs w:val="32"/>
+          <w:lang w:val="es-MX"/>
+        </w:rPr>
+        <w:t>Yael</w:t>
+      </w:r>
+      <w:proofErr w:type="spellEnd"/>
     </w:p>
     <w:p>
       <w:pPr>
@@ -574,8 +598,6 @@
       <w:r>
         <w:t xml:space="preserve">. </w:t>
       </w:r>
-    </w:p>
-    <w:p>
       <w:r>
         <w:t>Algoritmo implementado en Python 2.7</w:t>
       </w:r>
@@ -584,6 +606,7 @@
       <w:r>
         <w:rPr>
           <w:noProof/>
+          <w:lang w:val="es-ES" w:eastAsia="es-ES"/>
         </w:rPr>
         <w:drawing>
           <wp:inline distT="0" distB="0" distL="0" distR="0" wp14:anchorId="31CDA302" wp14:editId="5B452CA8">
@@ -633,8 +656,6 @@
       <w:r>
         <w:t xml:space="preserve">Lo que hace el algoritmo es dividir el arreglo mediante el descarte de elementos </w:t>
       </w:r>
-      <w:bookmarkStart w:id="0" w:name="_GoBack"/>
-      <w:bookmarkEnd w:id="0"/>
     </w:p>
     <w:p>
       <w:pPr>
@@ -1082,6 +1103,7 @@
     </w:p>
     <w:p>
       <w:pPr>
+        <w:spacing w:after="0"/>
         <w:rPr>
           <w:lang w:val="es-ES"/>
         </w:rPr>
@@ -1090,11 +1112,26 @@
         <w:rPr>
           <w:lang w:val="es-ES"/>
         </w:rPr>
-        <w:t xml:space="preserve">Podemos observar que el tiempo polinomial del algoritmo es: </w:t>
-      </w:r>
-    </w:p>
-    <w:p>
-      <w:pPr>
+        <w:t xml:space="preserve">Podemos observar que el tiempo </w:t>
+      </w:r>
+      <w:proofErr w:type="spellStart"/>
+      <w:r>
+        <w:rPr>
+          <w:lang w:val="es-ES"/>
+        </w:rPr>
+        <w:t>polinomial</w:t>
+      </w:r>
+      <w:proofErr w:type="spellEnd"/>
+      <w:r>
+        <w:rPr>
+          <w:lang w:val="es-ES"/>
+        </w:rPr>
+        <w:t xml:space="preserve"> del algoritmo es: </w:t>
+      </w:r>
+    </w:p>
+    <w:p>
+      <w:pPr>
+        <w:spacing w:after="0"/>
         <w:rPr>
           <w:lang w:val="es-ES"/>
         </w:rPr>
@@ -1392,6 +1429,7 @@
     </w:p>
     <w:p>
       <w:pPr>
+        <w:spacing w:after="0"/>
         <w:rPr>
           <w:lang w:val="es-ES"/>
         </w:rPr>
@@ -1405,6 +1443,7 @@
     </w:p>
     <w:p>
       <w:pPr>
+        <w:spacing w:after="0"/>
         <w:rPr>
           <w:lang w:val="es-ES"/>
         </w:rPr>
@@ -1489,6 +1528,7 @@
     </w:p>
     <w:p>
       <w:pPr>
+        <w:spacing w:after="0"/>
         <w:rPr>
           <w:lang w:val="es-ES"/>
         </w:rPr>
@@ -1526,6 +1566,7 @@
     </w:p>
     <w:p>
       <w:pPr>
+        <w:spacing w:after="0"/>
         <w:rPr>
           <w:lang w:val="es-ES"/>
         </w:rPr>
@@ -1586,6 +1627,7 @@
     </w:p>
     <w:p>
       <w:pPr>
+        <w:spacing w:after="0"/>
         <w:rPr>
           <w:lang w:val="es-ES"/>
         </w:rPr>
@@ -1597,7 +1639,6 @@
               <w:rFonts w:ascii="Cambria Math" w:hAnsi="Cambria Math"/>
               <w:lang w:val="es-ES"/>
             </w:rPr>
-            <w:lastRenderedPageBreak/>
             <m:t>T</m:t>
           </m:r>
           <m:d>
@@ -1652,6 +1693,7 @@
     </w:p>
     <w:p>
       <w:pPr>
+        <w:spacing w:after="0"/>
         <w:rPr>
           <w:lang w:val="es-ES"/>
         </w:rPr>
@@ -1720,40 +1762,15 @@
           <w:lang w:val="es-ES"/>
         </w:rPr>
       </w:pPr>
-    </w:p>
-    <w:p>
-      <w:pPr>
-        <w:rPr>
-          <w:lang w:val="es-ES"/>
-        </w:rPr>
-      </w:pPr>
-    </w:p>
-    <w:p>
-      <w:pPr>
-        <w:rPr>
-          <w:lang w:val="es-ES"/>
-        </w:rPr>
-      </w:pPr>
-    </w:p>
-    <w:p>
-      <w:pPr>
-        <w:rPr>
-          <w:lang w:val="es-ES"/>
-        </w:rPr>
-      </w:pPr>
-    </w:p>
-    <w:p>
-      <w:pPr>
-        <w:rPr>
-          <w:lang w:val="es-ES"/>
-        </w:rPr>
-      </w:pPr>
+      <w:bookmarkStart w:id="0" w:name="_GoBack"/>
+      <w:bookmarkEnd w:id="0"/>
     </w:p>
     <w:p>
       <w:pPr>
         <w:pStyle w:val="Ttulo1"/>
       </w:pPr>
       <w:r>
+        <w:lastRenderedPageBreak/>
         <w:t>Ejercicio 3</w:t>
       </w:r>
     </w:p>
@@ -1983,7 +2000,15 @@
     <w:p>
       <w:r>
         <w:tab/>
-        <w:t xml:space="preserve">Podemos notar que el tiempo polinomial del algoritmo es: </w:t>
+        <w:t xml:space="preserve">Podemos notar que el tiempo </w:t>
+      </w:r>
+      <w:proofErr w:type="spellStart"/>
+      <w:r>
+        <w:t>polinomial</w:t>
+      </w:r>
+      <w:proofErr w:type="spellEnd"/>
+      <w:r>
+        <w:t xml:space="preserve"> del algoritmo es: </w:t>
       </w:r>
       <w:r>
         <w:tab/>
@@ -2661,7 +2686,7 @@
 </file>
 
 <file path=word/endnotes.xml><?xml version="1.0" encoding="utf-8"?>
-<w:endnotes xmlns:wpc="http://schemas.microsoft.com/office/word/2010/wordprocessingCanvas" xmlns:cx="http://schemas.microsoft.com/office/drawing/2014/chartex" xmlns:cx1="http://schemas.microsoft.com/office/drawing/2015/9/8/chartex" xmlns:cx2="http://schemas.microsoft.com/office/drawing/2015/10/21/chartex" xmlns:cx3="http://schemas.microsoft.com/office/drawing/2016/5/9/chartex" xmlns:cx4="http://schemas.microsoft.com/office/drawing/2016/5/10/chartex" xmlns:cx5="http://schemas.microsoft.com/office/drawing/2016/5/11/chartex" xmlns:cx6="http://schemas.microsoft.com/office/drawing/2016/5/12/chartex" xmlns:cx7="http://schemas.microsoft.com/office/drawing/2016/5/13/chartex" xmlns:cx8="http://schemas.microsoft.com/office/drawing/2016/5/14/chartex" xmlns:mc="http://schemas.openxmlformats.org/markup-compatibility/2006" xmlns:aink="http://schemas.microsoft.com/office/drawing/2016/ink" xmlns:am3d="http://schemas.microsoft.com/office/drawing/2017/model3d" xmlns:o="urn:schemas-microsoft-com:office:office" xmlns:r="http://schemas.openxmlformats.org/officeDocument/2006/relationships" xmlns:m="http://schemas.openxmlformats.org/officeDocument/2006/math" xmlns:v="urn:schemas-microsoft-com:vml" xmlns:wp14="http://schemas.microsoft.com/office/word/2010/wordprocessingDrawing" xmlns:wp="http://schemas.openxmlformats.org/drawingml/2006/wordprocessingDrawing" xmlns:w10="urn:schemas-microsoft-com:office:word" xmlns:w="http://schemas.openxmlformats.org/wordprocessingml/2006/main" xmlns:w14="http://schemas.microsoft.com/office/word/2010/wordml" xmlns:w15="http://schemas.microsoft.com/office/word/2012/wordml" xmlns:w16cid="http://schemas.microsoft.com/office/word/2016/wordml/cid" xmlns:w16se="http://schemas.microsoft.com/office/word/2015/wordml/symex" xmlns:wpg="http://schemas.microsoft.com/office/word/2010/wordprocessingGroup" xmlns:wpi="http://schemas.microsoft.com/office/word/2010/wordprocessingInk" xmlns:wne="http://schemas.microsoft.com/office/word/2006/wordml" xmlns:wps="http://schemas.microsoft.com/office/word/2010/wordprocessingShape" mc:Ignorable="w14 w15 w16se w16cid wp14">
+<w:endnotes xmlns:wpc="http://schemas.microsoft.com/office/word/2010/wordprocessingCanvas" xmlns:mc="http://schemas.openxmlformats.org/markup-compatibility/2006" xmlns:o="urn:schemas-microsoft-com:office:office" xmlns:r="http://schemas.openxmlformats.org/officeDocument/2006/relationships" xmlns:m="http://schemas.openxmlformats.org/officeDocument/2006/math" xmlns:v="urn:schemas-microsoft-com:vml" xmlns:wp14="http://schemas.microsoft.com/office/word/2010/wordprocessingDrawing" xmlns:wp="http://schemas.openxmlformats.org/drawingml/2006/wordprocessingDrawing" xmlns:w10="urn:schemas-microsoft-com:office:word" xmlns:w="http://schemas.openxmlformats.org/wordprocessingml/2006/main" xmlns:w14="http://schemas.microsoft.com/office/word/2010/wordml" xmlns:w15="http://schemas.microsoft.com/office/word/2012/wordml" xmlns:wpg="http://schemas.microsoft.com/office/word/2010/wordprocessingGroup" xmlns:wpi="http://schemas.microsoft.com/office/word/2010/wordprocessingInk" xmlns:wne="http://schemas.microsoft.com/office/word/2006/wordml" xmlns:wps="http://schemas.microsoft.com/office/word/2010/wordprocessingShape" mc:Ignorable="w14 w15 wp14">
   <w:endnote w:type="separator" w:id="-1">
     <w:p>
       <w:pPr>
@@ -2686,7 +2711,7 @@
 </file>
 
 <file path=word/footer1.xml><?xml version="1.0" encoding="utf-8"?>
-<w:ftr xmlns:wpc="http://schemas.microsoft.com/office/word/2010/wordprocessingCanvas" xmlns:cx="http://schemas.microsoft.com/office/drawing/2014/chartex" xmlns:cx1="http://schemas.microsoft.com/office/drawing/2015/9/8/chartex" xmlns:cx2="http://schemas.microsoft.com/office/drawing/2015/10/21/chartex" xmlns:cx3="http://schemas.microsoft.com/office/drawing/2016/5/9/chartex" xmlns:cx4="http://schemas.microsoft.com/office/drawing/2016/5/10/chartex" xmlns:cx5="http://schemas.microsoft.com/office/drawing/2016/5/11/chartex" xmlns:cx6="http://schemas.microsoft.com/office/drawing/2016/5/12/chartex" xmlns:cx7="http://schemas.microsoft.com/office/drawing/2016/5/13/chartex" xmlns:cx8="http://schemas.microsoft.com/office/drawing/2016/5/14/chartex" xmlns:mc="http://schemas.openxmlformats.org/markup-compatibility/2006" xmlns:aink="http://schemas.microsoft.com/office/drawing/2016/ink" xmlns:am3d="http://schemas.microsoft.com/office/drawing/2017/model3d" xmlns:o="urn:schemas-microsoft-com:office:office" xmlns:r="http://schemas.openxmlformats.org/officeDocument/2006/relationships" xmlns:m="http://schemas.openxmlformats.org/officeDocument/2006/math" xmlns:v="urn:schemas-microsoft-com:vml" xmlns:wp14="http://schemas.microsoft.com/office/word/2010/wordprocessingDrawing" xmlns:wp="http://schemas.openxmlformats.org/drawingml/2006/wordprocessingDrawing" xmlns:w10="urn:schemas-microsoft-com:office:word" xmlns:w="http://schemas.openxmlformats.org/wordprocessingml/2006/main" xmlns:w14="http://schemas.microsoft.com/office/word/2010/wordml" xmlns:w15="http://schemas.microsoft.com/office/word/2012/wordml" xmlns:w16cid="http://schemas.microsoft.com/office/word/2016/wordml/cid" xmlns:w16se="http://schemas.microsoft.com/office/word/2015/wordml/symex" xmlns:wpg="http://schemas.microsoft.com/office/word/2010/wordprocessingGroup" xmlns:wpi="http://schemas.microsoft.com/office/word/2010/wordprocessingInk" xmlns:wne="http://schemas.microsoft.com/office/word/2006/wordml" xmlns:wps="http://schemas.microsoft.com/office/word/2010/wordprocessingShape" mc:Ignorable="w14 w15 w16se w16cid wp14">
+<w:ftr xmlns:wpc="http://schemas.microsoft.com/office/word/2010/wordprocessingCanvas" xmlns:mc="http://schemas.openxmlformats.org/markup-compatibility/2006" xmlns:o="urn:schemas-microsoft-com:office:office" xmlns:r="http://schemas.openxmlformats.org/officeDocument/2006/relationships" xmlns:m="http://schemas.openxmlformats.org/officeDocument/2006/math" xmlns:v="urn:schemas-microsoft-com:vml" xmlns:wp14="http://schemas.microsoft.com/office/word/2010/wordprocessingDrawing" xmlns:wp="http://schemas.openxmlformats.org/drawingml/2006/wordprocessingDrawing" xmlns:w10="urn:schemas-microsoft-com:office:word" xmlns:w="http://schemas.openxmlformats.org/wordprocessingml/2006/main" xmlns:w14="http://schemas.microsoft.com/office/word/2010/wordml" xmlns:w15="http://schemas.microsoft.com/office/word/2012/wordml" xmlns:wpg="http://schemas.microsoft.com/office/word/2010/wordprocessingGroup" xmlns:wpi="http://schemas.microsoft.com/office/word/2010/wordprocessingInk" xmlns:wne="http://schemas.microsoft.com/office/word/2006/wordml" xmlns:wps="http://schemas.microsoft.com/office/word/2010/wordprocessingShape" mc:Ignorable="w14 w15 wp14">
   <w:sdt>
     <w:sdtPr>
       <w:id w:val="1287769111"/>
@@ -2716,7 +2741,7 @@
             <w:noProof/>
             <w:lang w:val="es-ES"/>
           </w:rPr>
-          <w:t>2</w:t>
+          <w:t>3</w:t>
         </w:r>
         <w:r>
           <w:fldChar w:fldCharType="end"/>
@@ -2733,7 +2758,7 @@
 </file>
 
 <file path=word/footnotes.xml><?xml version="1.0" encoding="utf-8"?>
-<w:footnotes xmlns:wpc="http://schemas.microsoft.com/office/word/2010/wordprocessingCanvas" xmlns:cx="http://schemas.microsoft.com/office/drawing/2014/chartex" xmlns:cx1="http://schemas.microsoft.com/office/drawing/2015/9/8/chartex" xmlns:cx2="http://schemas.microsoft.com/office/drawing/2015/10/21/chartex" xmlns:cx3="http://schemas.microsoft.com/office/drawing/2016/5/9/chartex" xmlns:cx4="http://schemas.microsoft.com/office/drawing/2016/5/10/chartex" xmlns:cx5="http://schemas.microsoft.com/office/drawing/2016/5/11/chartex" xmlns:cx6="http://schemas.microsoft.com/office/drawing/2016/5/12/chartex" xmlns:cx7="http://schemas.microsoft.com/office/drawing/2016/5/13/chartex" xmlns:cx8="http://schemas.microsoft.com/office/drawing/2016/5/14/chartex" xmlns:mc="http://schemas.openxmlformats.org/markup-compatibility/2006" xmlns:aink="http://schemas.microsoft.com/office/drawing/2016/ink" xmlns:am3d="http://schemas.microsoft.com/office/drawing/2017/model3d" xmlns:o="urn:schemas-microsoft-com:office:office" xmlns:r="http://schemas.openxmlformats.org/officeDocument/2006/relationships" xmlns:m="http://schemas.openxmlformats.org/officeDocument/2006/math" xmlns:v="urn:schemas-microsoft-com:vml" xmlns:wp14="http://schemas.microsoft.com/office/word/2010/wordprocessingDrawing" xmlns:wp="http://schemas.openxmlformats.org/drawingml/2006/wordprocessingDrawing" xmlns:w10="urn:schemas-microsoft-com:office:word" xmlns:w="http://schemas.openxmlformats.org/wordprocessingml/2006/main" xmlns:w14="http://schemas.microsoft.com/office/word/2010/wordml" xmlns:w15="http://schemas.microsoft.com/office/word/2012/wordml" xmlns:w16cid="http://schemas.microsoft.com/office/word/2016/wordml/cid" xmlns:w16se="http://schemas.microsoft.com/office/word/2015/wordml/symex" xmlns:wpg="http://schemas.microsoft.com/office/word/2010/wordprocessingGroup" xmlns:wpi="http://schemas.microsoft.com/office/word/2010/wordprocessingInk" xmlns:wne="http://schemas.microsoft.com/office/word/2006/wordml" xmlns:wps="http://schemas.microsoft.com/office/word/2010/wordprocessingShape" mc:Ignorable="w14 w15 w16se w16cid wp14">
+<w:footnotes xmlns:wpc="http://schemas.microsoft.com/office/word/2010/wordprocessingCanvas" xmlns:mc="http://schemas.openxmlformats.org/markup-compatibility/2006" xmlns:o="urn:schemas-microsoft-com:office:office" xmlns:r="http://schemas.openxmlformats.org/officeDocument/2006/relationships" xmlns:m="http://schemas.openxmlformats.org/officeDocument/2006/math" xmlns:v="urn:schemas-microsoft-com:vml" xmlns:wp14="http://schemas.microsoft.com/office/word/2010/wordprocessingDrawing" xmlns:wp="http://schemas.openxmlformats.org/drawingml/2006/wordprocessingDrawing" xmlns:w10="urn:schemas-microsoft-com:office:word" xmlns:w="http://schemas.openxmlformats.org/wordprocessingml/2006/main" xmlns:w14="http://schemas.microsoft.com/office/word/2010/wordml" xmlns:w15="http://schemas.microsoft.com/office/word/2012/wordml" xmlns:wpg="http://schemas.microsoft.com/office/word/2010/wordprocessingGroup" xmlns:wpi="http://schemas.microsoft.com/office/word/2010/wordprocessingInk" xmlns:wne="http://schemas.microsoft.com/office/word/2006/wordml" xmlns:wps="http://schemas.microsoft.com/office/word/2010/wordprocessingShape" mc:Ignorable="w14 w15 wp14">
   <w:footnote w:type="separator" w:id="-1">
     <w:p>
       <w:pPr>
@@ -2758,7 +2783,7 @@
 </file>
 
 <file path=word/header1.xml><?xml version="1.0" encoding="utf-8"?>
-<w:hdr xmlns:wpc="http://schemas.microsoft.com/office/word/2010/wordprocessingCanvas" xmlns:cx="http://schemas.microsoft.com/office/drawing/2014/chartex" xmlns:cx1="http://schemas.microsoft.com/office/drawing/2015/9/8/chartex" xmlns:cx2="http://schemas.microsoft.com/office/drawing/2015/10/21/chartex" xmlns:cx3="http://schemas.microsoft.com/office/drawing/2016/5/9/chartex" xmlns:cx4="http://schemas.microsoft.com/office/drawing/2016/5/10/chartex" xmlns:cx5="http://schemas.microsoft.com/office/drawing/2016/5/11/chartex" xmlns:cx6="http://schemas.microsoft.com/office/drawing/2016/5/12/chartex" xmlns:cx7="http://schemas.microsoft.com/office/drawing/2016/5/13/chartex" xmlns:cx8="http://schemas.microsoft.com/office/drawing/2016/5/14/chartex" xmlns:mc="http://schemas.openxmlformats.org/markup-compatibility/2006" xmlns:aink="http://schemas.microsoft.com/office/drawing/2016/ink" xmlns:am3d="http://schemas.microsoft.com/office/drawing/2017/model3d" xmlns:o="urn:schemas-microsoft-com:office:office" xmlns:r="http://schemas.openxmlformats.org/officeDocument/2006/relationships" xmlns:m="http://schemas.openxmlformats.org/officeDocument/2006/math" xmlns:v="urn:schemas-microsoft-com:vml" xmlns:wp14="http://schemas.microsoft.com/office/word/2010/wordprocessingDrawing" xmlns:wp="http://schemas.openxmlformats.org/drawingml/2006/wordprocessingDrawing" xmlns:w10="urn:schemas-microsoft-com:office:word" xmlns:w="http://schemas.openxmlformats.org/wordprocessingml/2006/main" xmlns:w14="http://schemas.microsoft.com/office/word/2010/wordml" xmlns:w15="http://schemas.microsoft.com/office/word/2012/wordml" xmlns:w16cid="http://schemas.microsoft.com/office/word/2016/wordml/cid" xmlns:w16se="http://schemas.microsoft.com/office/word/2015/wordml/symex" xmlns:wpg="http://schemas.microsoft.com/office/word/2010/wordprocessingGroup" xmlns:wpi="http://schemas.microsoft.com/office/word/2010/wordprocessingInk" xmlns:wne="http://schemas.microsoft.com/office/word/2006/wordml" xmlns:wps="http://schemas.microsoft.com/office/word/2010/wordprocessingShape" mc:Ignorable="w14 w15 w16se w16cid wp14">
+<w:hdr xmlns:wpc="http://schemas.microsoft.com/office/word/2010/wordprocessingCanvas" xmlns:mc="http://schemas.openxmlformats.org/markup-compatibility/2006" xmlns:o="urn:schemas-microsoft-com:office:office" xmlns:r="http://schemas.openxmlformats.org/officeDocument/2006/relationships" xmlns:m="http://schemas.openxmlformats.org/officeDocument/2006/math" xmlns:v="urn:schemas-microsoft-com:vml" xmlns:wp14="http://schemas.microsoft.com/office/word/2010/wordprocessingDrawing" xmlns:wp="http://schemas.openxmlformats.org/drawingml/2006/wordprocessingDrawing" xmlns:w10="urn:schemas-microsoft-com:office:word" xmlns:w="http://schemas.openxmlformats.org/wordprocessingml/2006/main" xmlns:w14="http://schemas.microsoft.com/office/word/2010/wordml" xmlns:w15="http://schemas.microsoft.com/office/word/2012/wordml" xmlns:wpg="http://schemas.microsoft.com/office/word/2010/wordprocessingGroup" xmlns:wpi="http://schemas.microsoft.com/office/word/2010/wordprocessingInk" xmlns:wne="http://schemas.microsoft.com/office/word/2006/wordml" xmlns:wps="http://schemas.microsoft.com/office/word/2010/wordprocessingShape" mc:Ignorable="w14 w15 wp14">
   <w:p>
     <w:pPr>
       <w:pStyle w:val="Encabezado"/>
@@ -2939,7 +2964,7 @@
 </file>
 
 <file path=word/numbering.xml><?xml version="1.0" encoding="utf-8"?>
-<w:numbering xmlns:wpc="http://schemas.microsoft.com/office/word/2010/wordprocessingCanvas" xmlns:cx="http://schemas.microsoft.com/office/drawing/2014/chartex" xmlns:cx1="http://schemas.microsoft.com/office/drawing/2015/9/8/chartex" xmlns:cx2="http://schemas.microsoft.com/office/drawing/2015/10/21/chartex" xmlns:cx3="http://schemas.microsoft.com/office/drawing/2016/5/9/chartex" xmlns:cx4="http://schemas.microsoft.com/office/drawing/2016/5/10/chartex" xmlns:cx5="http://schemas.microsoft.com/office/drawing/2016/5/11/chartex" xmlns:cx6="http://schemas.microsoft.com/office/drawing/2016/5/12/chartex" xmlns:cx7="http://schemas.microsoft.com/office/drawing/2016/5/13/chartex" xmlns:cx8="http://schemas.microsoft.com/office/drawing/2016/5/14/chartex" xmlns:mc="http://schemas.openxmlformats.org/markup-compatibility/2006" xmlns:aink="http://schemas.microsoft.com/office/drawing/2016/ink" xmlns:am3d="http://schemas.microsoft.com/office/drawing/2017/model3d" xmlns:o="urn:schemas-microsoft-com:office:office" xmlns:r="http://schemas.openxmlformats.org/officeDocument/2006/relationships" xmlns:m="http://schemas.openxmlformats.org/officeDocument/2006/math" xmlns:v="urn:schemas-microsoft-com:vml" xmlns:wp14="http://schemas.microsoft.com/office/word/2010/wordprocessingDrawing" xmlns:wp="http://schemas.openxmlformats.org/drawingml/2006/wordprocessingDrawing" xmlns:w10="urn:schemas-microsoft-com:office:word" xmlns:w="http://schemas.openxmlformats.org/wordprocessingml/2006/main" xmlns:w14="http://schemas.microsoft.com/office/word/2010/wordml" xmlns:w15="http://schemas.microsoft.com/office/word/2012/wordml" xmlns:w16cid="http://schemas.microsoft.com/office/word/2016/wordml/cid" xmlns:w16se="http://schemas.microsoft.com/office/word/2015/wordml/symex" xmlns:wpg="http://schemas.microsoft.com/office/word/2010/wordprocessingGroup" xmlns:wpi="http://schemas.microsoft.com/office/word/2010/wordprocessingInk" xmlns:wne="http://schemas.microsoft.com/office/word/2006/wordml" xmlns:wps="http://schemas.microsoft.com/office/word/2010/wordprocessingShape" mc:Ignorable="w14 w15 w16se w16cid wp14">
+<w:numbering xmlns:wpc="http://schemas.microsoft.com/office/word/2010/wordprocessingCanvas" xmlns:mc="http://schemas.openxmlformats.org/markup-compatibility/2006" xmlns:o="urn:schemas-microsoft-com:office:office" xmlns:r="http://schemas.openxmlformats.org/officeDocument/2006/relationships" xmlns:m="http://schemas.openxmlformats.org/officeDocument/2006/math" xmlns:v="urn:schemas-microsoft-com:vml" xmlns:wp14="http://schemas.microsoft.com/office/word/2010/wordprocessingDrawing" xmlns:wp="http://schemas.openxmlformats.org/drawingml/2006/wordprocessingDrawing" xmlns:w10="urn:schemas-microsoft-com:office:word" xmlns:w="http://schemas.openxmlformats.org/wordprocessingml/2006/main" xmlns:w14="http://schemas.microsoft.com/office/word/2010/wordml" xmlns:w15="http://schemas.microsoft.com/office/word/2012/wordml" xmlns:wpg="http://schemas.microsoft.com/office/word/2010/wordprocessingGroup" xmlns:wpi="http://schemas.microsoft.com/office/word/2010/wordprocessingInk" xmlns:wne="http://schemas.microsoft.com/office/word/2006/wordml" xmlns:wps="http://schemas.microsoft.com/office/word/2010/wordprocessingShape" mc:Ignorable="w14 w15 wp14">
   <w:abstractNum w:abstractNumId="0" w15:restartNumberingAfterBreak="0">
     <w:nsid w:val="14564DAB"/>
     <w:multiLevelType w:val="hybridMultilevel"/>
@@ -3176,7 +3201,7 @@
 </file>
 
 <file path=word/styles.xml><?xml version="1.0" encoding="utf-8"?>
-<w:styles xmlns:mc="http://schemas.openxmlformats.org/markup-compatibility/2006" xmlns:r="http://schemas.openxmlformats.org/officeDocument/2006/relationships" xmlns:w="http://schemas.openxmlformats.org/wordprocessingml/2006/main" xmlns:w14="http://schemas.microsoft.com/office/word/2010/wordml" xmlns:w15="http://schemas.microsoft.com/office/word/2012/wordml" xmlns:w16cid="http://schemas.microsoft.com/office/word/2016/wordml/cid" xmlns:w16se="http://schemas.microsoft.com/office/word/2015/wordml/symex" mc:Ignorable="w14 w15 w16se w16cid">
+<w:styles xmlns:mc="http://schemas.openxmlformats.org/markup-compatibility/2006" xmlns:r="http://schemas.openxmlformats.org/officeDocument/2006/relationships" xmlns:w="http://schemas.openxmlformats.org/wordprocessingml/2006/main" xmlns:w14="http://schemas.microsoft.com/office/word/2010/wordml" xmlns:w15="http://schemas.microsoft.com/office/word/2012/wordml" mc:Ignorable="w14 w15">
   <w:docDefaults>
     <w:rPrDefault>
       <w:rPr>
@@ -3192,7 +3217,7 @@
       </w:pPr>
     </w:pPrDefault>
   </w:docDefaults>
-  <w:latentStyles w:defLockedState="0" w:defUIPriority="99" w:defSemiHidden="0" w:defUnhideWhenUsed="0" w:defQFormat="0" w:count="375">
+  <w:latentStyles w:defLockedState="0" w:defUIPriority="99" w:defSemiHidden="0" w:defUnhideWhenUsed="0" w:defQFormat="0" w:count="371">
     <w:lsdException w:name="Normal" w:uiPriority="0" w:qFormat="1"/>
     <w:lsdException w:name="heading 1" w:uiPriority="9" w:qFormat="1"/>
     <w:lsdException w:name="heading 2" w:semiHidden="1" w:uiPriority="9" w:unhideWhenUsed="1" w:qFormat="1"/>
@@ -3298,6 +3323,7 @@
     <w:lsdException w:name="HTML Sample" w:semiHidden="1" w:unhideWhenUsed="1"/>
     <w:lsdException w:name="HTML Typewriter" w:semiHidden="1" w:unhideWhenUsed="1"/>
     <w:lsdException w:name="HTML Variable" w:semiHidden="1" w:unhideWhenUsed="1"/>
+    <w:lsdException w:name="Normal Table" w:semiHidden="1" w:unhideWhenUsed="1"/>
     <w:lsdException w:name="annotation subject" w:semiHidden="1" w:unhideWhenUsed="1"/>
     <w:lsdException w:name="No List" w:semiHidden="1" w:unhideWhenUsed="1"/>
     <w:lsdException w:name="Outline List 1" w:semiHidden="1" w:unhideWhenUsed="1"/>
@@ -3341,8 +3367,10 @@
     <w:lsdException w:name="Table Elegant" w:semiHidden="1" w:unhideWhenUsed="1"/>
     <w:lsdException w:name="Table Professional" w:semiHidden="1" w:unhideWhenUsed="1"/>
     <w:lsdException w:name="Table Subtle 1" w:semiHidden="1" w:unhideWhenUsed="1"/>
+    <w:lsdException w:name="Table Subtle 2" w:semiHidden="1" w:unhideWhenUsed="1"/>
     <w:lsdException w:name="Table Web 1" w:semiHidden="1" w:unhideWhenUsed="1"/>
     <w:lsdException w:name="Table Web 2" w:semiHidden="1" w:unhideWhenUsed="1"/>
+    <w:lsdException w:name="Table Web 3" w:semiHidden="1" w:unhideWhenUsed="1"/>
     <w:lsdException w:name="Balloon Text" w:semiHidden="1" w:unhideWhenUsed="1"/>
     <w:lsdException w:name="Table Grid" w:uiPriority="39"/>
     <w:lsdException w:name="Table Theme" w:semiHidden="1" w:unhideWhenUsed="1"/>
@@ -3561,10 +3589,6 @@
     <w:lsdException w:name="List Table 5 Dark Accent 6" w:uiPriority="50"/>
     <w:lsdException w:name="List Table 6 Colorful Accent 6" w:uiPriority="51"/>
     <w:lsdException w:name="List Table 7 Colorful Accent 6" w:uiPriority="52"/>
-    <w:lsdException w:name="Mention" w:semiHidden="1" w:unhideWhenUsed="1"/>
-    <w:lsdException w:name="Smart Hyperlink" w:semiHidden="1" w:unhideWhenUsed="1"/>
-    <w:lsdException w:name="Hashtag" w:semiHidden="1" w:unhideWhenUsed="1"/>
-    <w:lsdException w:name="Unresolved Mention" w:semiHidden="1" w:unhideWhenUsed="1"/>
   </w:latentStyles>
   <w:style w:type="paragraph" w:default="1" w:styleId="Normal">
     <w:name w:val="Normal"/>

</xml_diff>